<commit_message>
reverted to plain tk template because of sub caption error
</commit_message>
<xml_diff>
--- a/structure/cover/Deckblatt_BA_EN.docx
+++ b/structure/cover/Deckblatt_BA_EN.docx
@@ -1,6 +1,6 @@
 
 <file path=word/document.xml><?xml version="1.0" encoding="utf-8"?>
-<w:document xmlns:wpc="http://schemas.microsoft.com/office/word/2010/wordprocessingCanvas" xmlns:mc="http://schemas.openxmlformats.org/markup-compatibility/2006" xmlns:o="urn:schemas-microsoft-com:office:office" xmlns:r="http://schemas.openxmlformats.org/officeDocument/2006/relationships" xmlns:m="http://schemas.openxmlformats.org/officeDocument/2006/math" xmlns:v="urn:schemas-microsoft-com:vml" xmlns:wp14="http://schemas.microsoft.com/office/word/2010/wordprocessingDrawing" xmlns:wp="http://schemas.openxmlformats.org/drawingml/2006/wordprocessingDrawing" xmlns:w10="urn:schemas-microsoft-com:office:word" xmlns:w="http://schemas.openxmlformats.org/wordprocessingml/2006/main" xmlns:w14="http://schemas.microsoft.com/office/word/2010/wordml" xmlns:w15="http://schemas.microsoft.com/office/word/2012/wordml" xmlns:wpg="http://schemas.microsoft.com/office/word/2010/wordprocessingGroup" xmlns:wpi="http://schemas.microsoft.com/office/word/2010/wordprocessingInk" xmlns:wne="http://schemas.microsoft.com/office/word/2006/wordml" xmlns:wps="http://schemas.microsoft.com/office/word/2010/wordprocessingShape" mc:Ignorable="w14 w15 wp14">
+<w:document xmlns:wpc="http://schemas.microsoft.com/office/word/2010/wordprocessingCanvas" xmlns:cx="http://schemas.microsoft.com/office/drawing/2014/chartex" xmlns:cx1="http://schemas.microsoft.com/office/drawing/2015/9/8/chartex" xmlns:cx2="http://schemas.microsoft.com/office/drawing/2015/10/21/chartex" xmlns:cx3="http://schemas.microsoft.com/office/drawing/2016/5/9/chartex" xmlns:cx4="http://schemas.microsoft.com/office/drawing/2016/5/10/chartex" xmlns:cx5="http://schemas.microsoft.com/office/drawing/2016/5/11/chartex" xmlns:cx6="http://schemas.microsoft.com/office/drawing/2016/5/12/chartex" xmlns:cx7="http://schemas.microsoft.com/office/drawing/2016/5/13/chartex" xmlns:cx8="http://schemas.microsoft.com/office/drawing/2016/5/14/chartex" xmlns:mc="http://schemas.openxmlformats.org/markup-compatibility/2006" xmlns:aink="http://schemas.microsoft.com/office/drawing/2016/ink" xmlns:am3d="http://schemas.microsoft.com/office/drawing/2017/model3d" xmlns:o="urn:schemas-microsoft-com:office:office" xmlns:r="http://schemas.openxmlformats.org/officeDocument/2006/relationships" xmlns:m="http://schemas.openxmlformats.org/officeDocument/2006/math" xmlns:v="urn:schemas-microsoft-com:vml" xmlns:wp14="http://schemas.microsoft.com/office/word/2010/wordprocessingDrawing" xmlns:wp="http://schemas.openxmlformats.org/drawingml/2006/wordprocessingDrawing" xmlns:w10="urn:schemas-microsoft-com:office:word" xmlns:w="http://schemas.openxmlformats.org/wordprocessingml/2006/main" xmlns:w14="http://schemas.microsoft.com/office/word/2010/wordml" xmlns:w15="http://schemas.microsoft.com/office/word/2012/wordml" xmlns:w16cid="http://schemas.microsoft.com/office/word/2016/wordml/cid" xmlns:w16se="http://schemas.microsoft.com/office/word/2015/wordml/symex" xmlns:wpg="http://schemas.microsoft.com/office/word/2010/wordprocessingGroup" xmlns:wpi="http://schemas.microsoft.com/office/word/2010/wordprocessingInk" xmlns:wne="http://schemas.microsoft.com/office/word/2006/wordml" xmlns:wps="http://schemas.microsoft.com/office/word/2010/wordprocessingShape" mc:Ignorable="w14 w15 w16se w16cid wp14">
   <w:body>
     <w:p>
       <w:pPr>
@@ -18,6 +18,8 @@
           <w:docGrid w:linePitch="360"/>
         </w:sectPr>
       </w:pPr>
+      <w:bookmarkStart w:id="0" w:name="_GoBack"/>
+      <w:bookmarkEnd w:id="0"/>
     </w:p>
     <w:p>
       <w:pPr>
@@ -163,7 +165,7 @@
         <w:rPr>
           <w:lang w:val="en-US"/>
         </w:rPr>
-        <w:t>March 2017</w:t>
+        <w:t>February 2018</w:t>
       </w:r>
     </w:p>
     <w:p>
@@ -173,8 +175,6 @@
       </w:pPr>
     </w:p>
     <w:p>
-      <w:bookmarkStart w:id="0" w:name="_GoBack"/>
-      <w:bookmarkEnd w:id="0"/>
       <w:r>
         <w:rPr>
           <w:noProof/>
@@ -225,13 +225,69 @@
                           <w:p>
                             <w:pPr>
                               <w:pStyle w:val="Untertitel"/>
+                              <w:rPr>
+                                <w:lang w:val="en-US"/>
+                              </w:rPr>
                             </w:pPr>
                             <w:r>
                               <w:rPr>
                                 <w:lang w:val="en-US"/>
                               </w:rPr>
-                              <w:t>Thesis Outline</w:t>
+                              <w:t>Master</w:t>
                             </w:r>
+                            <w:r>
+                              <w:rPr>
+                                <w:lang w:val="en-US"/>
+                              </w:rPr>
+                              <w:t>’s Thesis</w:t>
+                            </w:r>
+                          </w:p>
+                          <w:p>
+                            <w:r>
+                              <w:t>to confer the academic degree of</w:t>
+                            </w:r>
+                          </w:p>
+                          <w:p>
+                            <w:pPr>
+                              <w:spacing w:before="120" w:after="120" w:line="240" w:lineRule="auto"/>
+                              <w:rPr>
+                                <w:rFonts w:eastAsiaTheme="minorEastAsia"/>
+                                <w:sz w:val="28"/>
+                                <w:szCs w:val="28"/>
+                              </w:rPr>
+                            </w:pPr>
+                            <w:r>
+                              <w:rPr>
+                                <w:sz w:val="28"/>
+                                <w:szCs w:val="28"/>
+                              </w:rPr>
+                              <w:t>Master</w:t>
+                            </w:r>
+                            <w:r>
+                              <w:rPr>
+                                <w:sz w:val="28"/>
+                                <w:szCs w:val="28"/>
+                              </w:rPr>
+                              <w:t xml:space="preserve"> of Science</w:t>
+                            </w:r>
+                          </w:p>
+                          <w:p>
+                            <w:r>
+                              <w:t>in the Master’s Program</w:t>
+                            </w:r>
+                          </w:p>
+                          <w:p>
+                            <w:pPr>
+                              <w:pStyle w:val="Untertitel"/>
+                            </w:pPr>
+                            <w:r>
+                              <w:t>Computer Science</w:t>
+                            </w:r>
+                          </w:p>
+                          <w:p>
+                            <w:pPr>
+                              <w:pStyle w:val="Untertitel"/>
+                            </w:pPr>
                           </w:p>
                         </w:txbxContent>
                       </wps:txbx>
@@ -262,13 +318,69 @@
                     <w:p>
                       <w:pPr>
                         <w:pStyle w:val="Untertitel"/>
+                        <w:rPr>
+                          <w:lang w:val="en-US"/>
+                        </w:rPr>
                       </w:pPr>
                       <w:r>
                         <w:rPr>
                           <w:lang w:val="en-US"/>
                         </w:rPr>
-                        <w:t>Thesis Outline</w:t>
+                        <w:t>Master</w:t>
                       </w:r>
+                      <w:r>
+                        <w:rPr>
+                          <w:lang w:val="en-US"/>
+                        </w:rPr>
+                        <w:t>’s Thesis</w:t>
+                      </w:r>
+                    </w:p>
+                    <w:p>
+                      <w:r>
+                        <w:t>to confer the academic degree of</w:t>
+                      </w:r>
+                    </w:p>
+                    <w:p>
+                      <w:pPr>
+                        <w:spacing w:before="120" w:after="120" w:line="240" w:lineRule="auto"/>
+                        <w:rPr>
+                          <w:rFonts w:eastAsiaTheme="minorEastAsia"/>
+                          <w:sz w:val="28"/>
+                          <w:szCs w:val="28"/>
+                        </w:rPr>
+                      </w:pPr>
+                      <w:r>
+                        <w:rPr>
+                          <w:sz w:val="28"/>
+                          <w:szCs w:val="28"/>
+                        </w:rPr>
+                        <w:t>Master</w:t>
+                      </w:r>
+                      <w:r>
+                        <w:rPr>
+                          <w:sz w:val="28"/>
+                          <w:szCs w:val="28"/>
+                        </w:rPr>
+                        <w:t xml:space="preserve"> of Science</w:t>
+                      </w:r>
+                    </w:p>
+                    <w:p>
+                      <w:r>
+                        <w:t>in the Master’s Program</w:t>
+                      </w:r>
+                    </w:p>
+                    <w:p>
+                      <w:pPr>
+                        <w:pStyle w:val="Untertitel"/>
+                      </w:pPr>
+                      <w:r>
+                        <w:t>Computer Science</w:t>
+                      </w:r>
+                    </w:p>
+                    <w:p>
+                      <w:pPr>
+                        <w:pStyle w:val="Untertitel"/>
+                      </w:pPr>
                     </w:p>
                   </w:txbxContent>
                 </v:textbox>
@@ -521,7 +633,7 @@
 </file>
 
 <file path=word/endnotes.xml><?xml version="1.0" encoding="utf-8"?>
-<w:endnotes xmlns:wpc="http://schemas.microsoft.com/office/word/2010/wordprocessingCanvas" xmlns:mc="http://schemas.openxmlformats.org/markup-compatibility/2006" xmlns:o="urn:schemas-microsoft-com:office:office" xmlns:r="http://schemas.openxmlformats.org/officeDocument/2006/relationships" xmlns:m="http://schemas.openxmlformats.org/officeDocument/2006/math" xmlns:v="urn:schemas-microsoft-com:vml" xmlns:wp14="http://schemas.microsoft.com/office/word/2010/wordprocessingDrawing" xmlns:wp="http://schemas.openxmlformats.org/drawingml/2006/wordprocessingDrawing" xmlns:w10="urn:schemas-microsoft-com:office:word" xmlns:w="http://schemas.openxmlformats.org/wordprocessingml/2006/main" xmlns:w14="http://schemas.microsoft.com/office/word/2010/wordml" xmlns:w15="http://schemas.microsoft.com/office/word/2012/wordml" xmlns:wpg="http://schemas.microsoft.com/office/word/2010/wordprocessingGroup" xmlns:wpi="http://schemas.microsoft.com/office/word/2010/wordprocessingInk" xmlns:wne="http://schemas.microsoft.com/office/word/2006/wordml" xmlns:wps="http://schemas.microsoft.com/office/word/2010/wordprocessingShape" mc:Ignorable="w14 w15 wp14">
+<w:endnotes xmlns:wpc="http://schemas.microsoft.com/office/word/2010/wordprocessingCanvas" xmlns:cx="http://schemas.microsoft.com/office/drawing/2014/chartex" xmlns:cx1="http://schemas.microsoft.com/office/drawing/2015/9/8/chartex" xmlns:cx2="http://schemas.microsoft.com/office/drawing/2015/10/21/chartex" xmlns:cx3="http://schemas.microsoft.com/office/drawing/2016/5/9/chartex" xmlns:cx4="http://schemas.microsoft.com/office/drawing/2016/5/10/chartex" xmlns:cx5="http://schemas.microsoft.com/office/drawing/2016/5/11/chartex" xmlns:cx6="http://schemas.microsoft.com/office/drawing/2016/5/12/chartex" xmlns:cx7="http://schemas.microsoft.com/office/drawing/2016/5/13/chartex" xmlns:cx8="http://schemas.microsoft.com/office/drawing/2016/5/14/chartex" xmlns:mc="http://schemas.openxmlformats.org/markup-compatibility/2006" xmlns:aink="http://schemas.microsoft.com/office/drawing/2016/ink" xmlns:am3d="http://schemas.microsoft.com/office/drawing/2017/model3d" xmlns:o="urn:schemas-microsoft-com:office:office" xmlns:r="http://schemas.openxmlformats.org/officeDocument/2006/relationships" xmlns:m="http://schemas.openxmlformats.org/officeDocument/2006/math" xmlns:v="urn:schemas-microsoft-com:vml" xmlns:wp14="http://schemas.microsoft.com/office/word/2010/wordprocessingDrawing" xmlns:wp="http://schemas.openxmlformats.org/drawingml/2006/wordprocessingDrawing" xmlns:w10="urn:schemas-microsoft-com:office:word" xmlns:w="http://schemas.openxmlformats.org/wordprocessingml/2006/main" xmlns:w14="http://schemas.microsoft.com/office/word/2010/wordml" xmlns:w15="http://schemas.microsoft.com/office/word/2012/wordml" xmlns:w16cid="http://schemas.microsoft.com/office/word/2016/wordml/cid" xmlns:w16se="http://schemas.microsoft.com/office/word/2015/wordml/symex" xmlns:wpg="http://schemas.microsoft.com/office/word/2010/wordprocessingGroup" xmlns:wpi="http://schemas.microsoft.com/office/word/2010/wordprocessingInk" xmlns:wne="http://schemas.microsoft.com/office/word/2006/wordml" xmlns:wps="http://schemas.microsoft.com/office/word/2010/wordprocessingShape" mc:Ignorable="w14 w15 w16se w16cid wp14">
   <w:endnote w:type="separator" w:id="-1">
     <w:p>
       <w:pPr>
@@ -546,7 +658,7 @@
 </file>
 
 <file path=word/footer1.xml><?xml version="1.0" encoding="utf-8"?>
-<w:ftr xmlns:wpc="http://schemas.microsoft.com/office/word/2010/wordprocessingCanvas" xmlns:mc="http://schemas.openxmlformats.org/markup-compatibility/2006" xmlns:o="urn:schemas-microsoft-com:office:office" xmlns:r="http://schemas.openxmlformats.org/officeDocument/2006/relationships" xmlns:m="http://schemas.openxmlformats.org/officeDocument/2006/math" xmlns:v="urn:schemas-microsoft-com:vml" xmlns:wp14="http://schemas.microsoft.com/office/word/2010/wordprocessingDrawing" xmlns:wp="http://schemas.openxmlformats.org/drawingml/2006/wordprocessingDrawing" xmlns:w10="urn:schemas-microsoft-com:office:word" xmlns:w="http://schemas.openxmlformats.org/wordprocessingml/2006/main" xmlns:w14="http://schemas.microsoft.com/office/word/2010/wordml" xmlns:w15="http://schemas.microsoft.com/office/word/2012/wordml" xmlns:wpg="http://schemas.microsoft.com/office/word/2010/wordprocessingGroup" xmlns:wpi="http://schemas.microsoft.com/office/word/2010/wordprocessingInk" xmlns:wne="http://schemas.microsoft.com/office/word/2006/wordml" xmlns:wps="http://schemas.microsoft.com/office/word/2010/wordprocessingShape" mc:Ignorable="w14 w15 wp14">
+<w:ftr xmlns:wpc="http://schemas.microsoft.com/office/word/2010/wordprocessingCanvas" xmlns:cx="http://schemas.microsoft.com/office/drawing/2014/chartex" xmlns:cx1="http://schemas.microsoft.com/office/drawing/2015/9/8/chartex" xmlns:cx2="http://schemas.microsoft.com/office/drawing/2015/10/21/chartex" xmlns:cx3="http://schemas.microsoft.com/office/drawing/2016/5/9/chartex" xmlns:cx4="http://schemas.microsoft.com/office/drawing/2016/5/10/chartex" xmlns:cx5="http://schemas.microsoft.com/office/drawing/2016/5/11/chartex" xmlns:cx6="http://schemas.microsoft.com/office/drawing/2016/5/12/chartex" xmlns:cx7="http://schemas.microsoft.com/office/drawing/2016/5/13/chartex" xmlns:cx8="http://schemas.microsoft.com/office/drawing/2016/5/14/chartex" xmlns:mc="http://schemas.openxmlformats.org/markup-compatibility/2006" xmlns:aink="http://schemas.microsoft.com/office/drawing/2016/ink" xmlns:am3d="http://schemas.microsoft.com/office/drawing/2017/model3d" xmlns:o="urn:schemas-microsoft-com:office:office" xmlns:r="http://schemas.openxmlformats.org/officeDocument/2006/relationships" xmlns:m="http://schemas.openxmlformats.org/officeDocument/2006/math" xmlns:v="urn:schemas-microsoft-com:vml" xmlns:wp14="http://schemas.microsoft.com/office/word/2010/wordprocessingDrawing" xmlns:wp="http://schemas.openxmlformats.org/drawingml/2006/wordprocessingDrawing" xmlns:w10="urn:schemas-microsoft-com:office:word" xmlns:w="http://schemas.openxmlformats.org/wordprocessingml/2006/main" xmlns:w14="http://schemas.microsoft.com/office/word/2010/wordml" xmlns:w15="http://schemas.microsoft.com/office/word/2012/wordml" xmlns:w16cid="http://schemas.microsoft.com/office/word/2016/wordml/cid" xmlns:w16se="http://schemas.microsoft.com/office/word/2015/wordml/symex" xmlns:wpg="http://schemas.microsoft.com/office/word/2010/wordprocessingGroup" xmlns:wpi="http://schemas.microsoft.com/office/word/2010/wordprocessingInk" xmlns:wne="http://schemas.microsoft.com/office/word/2006/wordml" xmlns:wps="http://schemas.microsoft.com/office/word/2010/wordprocessingShape" mc:Ignorable="w14 w15 w16se w16cid wp14">
   <w:p>
     <w:pPr>
       <w:pStyle w:val="Fuzeile"/>
@@ -556,7 +668,7 @@
 </file>
 
 <file path=word/footer2.xml><?xml version="1.0" encoding="utf-8"?>
-<w:ftr xmlns:wpc="http://schemas.microsoft.com/office/word/2010/wordprocessingCanvas" xmlns:mc="http://schemas.openxmlformats.org/markup-compatibility/2006" xmlns:o="urn:schemas-microsoft-com:office:office" xmlns:r="http://schemas.openxmlformats.org/officeDocument/2006/relationships" xmlns:m="http://schemas.openxmlformats.org/officeDocument/2006/math" xmlns:v="urn:schemas-microsoft-com:vml" xmlns:wp14="http://schemas.microsoft.com/office/word/2010/wordprocessingDrawing" xmlns:wp="http://schemas.openxmlformats.org/drawingml/2006/wordprocessingDrawing" xmlns:w10="urn:schemas-microsoft-com:office:word" xmlns:w="http://schemas.openxmlformats.org/wordprocessingml/2006/main" xmlns:w14="http://schemas.microsoft.com/office/word/2010/wordml" xmlns:w15="http://schemas.microsoft.com/office/word/2012/wordml" xmlns:wpg="http://schemas.microsoft.com/office/word/2010/wordprocessingGroup" xmlns:wpi="http://schemas.microsoft.com/office/word/2010/wordprocessingInk" xmlns:wne="http://schemas.microsoft.com/office/word/2006/wordml" xmlns:wps="http://schemas.microsoft.com/office/word/2010/wordprocessingShape" mc:Ignorable="w14 w15 wp14">
+<w:ftr xmlns:wpc="http://schemas.microsoft.com/office/word/2010/wordprocessingCanvas" xmlns:cx="http://schemas.microsoft.com/office/drawing/2014/chartex" xmlns:cx1="http://schemas.microsoft.com/office/drawing/2015/9/8/chartex" xmlns:cx2="http://schemas.microsoft.com/office/drawing/2015/10/21/chartex" xmlns:cx3="http://schemas.microsoft.com/office/drawing/2016/5/9/chartex" xmlns:cx4="http://schemas.microsoft.com/office/drawing/2016/5/10/chartex" xmlns:cx5="http://schemas.microsoft.com/office/drawing/2016/5/11/chartex" xmlns:cx6="http://schemas.microsoft.com/office/drawing/2016/5/12/chartex" xmlns:cx7="http://schemas.microsoft.com/office/drawing/2016/5/13/chartex" xmlns:cx8="http://schemas.microsoft.com/office/drawing/2016/5/14/chartex" xmlns:mc="http://schemas.openxmlformats.org/markup-compatibility/2006" xmlns:aink="http://schemas.microsoft.com/office/drawing/2016/ink" xmlns:am3d="http://schemas.microsoft.com/office/drawing/2017/model3d" xmlns:o="urn:schemas-microsoft-com:office:office" xmlns:r="http://schemas.openxmlformats.org/officeDocument/2006/relationships" xmlns:m="http://schemas.openxmlformats.org/officeDocument/2006/math" xmlns:v="urn:schemas-microsoft-com:vml" xmlns:wp14="http://schemas.microsoft.com/office/word/2010/wordprocessingDrawing" xmlns:wp="http://schemas.openxmlformats.org/drawingml/2006/wordprocessingDrawing" xmlns:w10="urn:schemas-microsoft-com:office:word" xmlns:w="http://schemas.openxmlformats.org/wordprocessingml/2006/main" xmlns:w14="http://schemas.microsoft.com/office/word/2010/wordml" xmlns:w15="http://schemas.microsoft.com/office/word/2012/wordml" xmlns:w16cid="http://schemas.microsoft.com/office/word/2016/wordml/cid" xmlns:w16se="http://schemas.microsoft.com/office/word/2015/wordml/symex" xmlns:wpg="http://schemas.microsoft.com/office/word/2010/wordprocessingGroup" xmlns:wpi="http://schemas.microsoft.com/office/word/2010/wordprocessingInk" xmlns:wne="http://schemas.microsoft.com/office/word/2006/wordml" xmlns:wps="http://schemas.microsoft.com/office/word/2010/wordprocessingShape" mc:Ignorable="w14 w15 w16se w16cid wp14">
   <w:p>
     <w:pPr>
       <w:pStyle w:val="Fuzeile"/>
@@ -934,7 +1046,7 @@
 </file>
 
 <file path=word/footer3.xml><?xml version="1.0" encoding="utf-8"?>
-<w:ftr xmlns:wpc="http://schemas.microsoft.com/office/word/2010/wordprocessingCanvas" xmlns:mc="http://schemas.openxmlformats.org/markup-compatibility/2006" xmlns:o="urn:schemas-microsoft-com:office:office" xmlns:r="http://schemas.openxmlformats.org/officeDocument/2006/relationships" xmlns:m="http://schemas.openxmlformats.org/officeDocument/2006/math" xmlns:v="urn:schemas-microsoft-com:vml" xmlns:wp14="http://schemas.microsoft.com/office/word/2010/wordprocessingDrawing" xmlns:wp="http://schemas.openxmlformats.org/drawingml/2006/wordprocessingDrawing" xmlns:w10="urn:schemas-microsoft-com:office:word" xmlns:w="http://schemas.openxmlformats.org/wordprocessingml/2006/main" xmlns:w14="http://schemas.microsoft.com/office/word/2010/wordml" xmlns:w15="http://schemas.microsoft.com/office/word/2012/wordml" xmlns:wpg="http://schemas.microsoft.com/office/word/2010/wordprocessingGroup" xmlns:wpi="http://schemas.microsoft.com/office/word/2010/wordprocessingInk" xmlns:wne="http://schemas.microsoft.com/office/word/2006/wordml" xmlns:wps="http://schemas.microsoft.com/office/word/2010/wordprocessingShape" mc:Ignorable="w14 w15 wp14">
+<w:ftr xmlns:wpc="http://schemas.microsoft.com/office/word/2010/wordprocessingCanvas" xmlns:cx="http://schemas.microsoft.com/office/drawing/2014/chartex" xmlns:cx1="http://schemas.microsoft.com/office/drawing/2015/9/8/chartex" xmlns:cx2="http://schemas.microsoft.com/office/drawing/2015/10/21/chartex" xmlns:cx3="http://schemas.microsoft.com/office/drawing/2016/5/9/chartex" xmlns:cx4="http://schemas.microsoft.com/office/drawing/2016/5/10/chartex" xmlns:cx5="http://schemas.microsoft.com/office/drawing/2016/5/11/chartex" xmlns:cx6="http://schemas.microsoft.com/office/drawing/2016/5/12/chartex" xmlns:cx7="http://schemas.microsoft.com/office/drawing/2016/5/13/chartex" xmlns:cx8="http://schemas.microsoft.com/office/drawing/2016/5/14/chartex" xmlns:mc="http://schemas.openxmlformats.org/markup-compatibility/2006" xmlns:aink="http://schemas.microsoft.com/office/drawing/2016/ink" xmlns:am3d="http://schemas.microsoft.com/office/drawing/2017/model3d" xmlns:o="urn:schemas-microsoft-com:office:office" xmlns:r="http://schemas.openxmlformats.org/officeDocument/2006/relationships" xmlns:m="http://schemas.openxmlformats.org/officeDocument/2006/math" xmlns:v="urn:schemas-microsoft-com:vml" xmlns:wp14="http://schemas.microsoft.com/office/word/2010/wordprocessingDrawing" xmlns:wp="http://schemas.openxmlformats.org/drawingml/2006/wordprocessingDrawing" xmlns:w10="urn:schemas-microsoft-com:office:word" xmlns:w="http://schemas.openxmlformats.org/wordprocessingml/2006/main" xmlns:w14="http://schemas.microsoft.com/office/word/2010/wordml" xmlns:w15="http://schemas.microsoft.com/office/word/2012/wordml" xmlns:w16cid="http://schemas.microsoft.com/office/word/2016/wordml/cid" xmlns:w16se="http://schemas.microsoft.com/office/word/2015/wordml/symex" xmlns:wpg="http://schemas.microsoft.com/office/word/2010/wordprocessingGroup" xmlns:wpi="http://schemas.microsoft.com/office/word/2010/wordprocessingInk" xmlns:wne="http://schemas.microsoft.com/office/word/2006/wordml" xmlns:wps="http://schemas.microsoft.com/office/word/2010/wordprocessingShape" mc:Ignorable="w14 w15 w16se w16cid wp14">
   <w:p>
     <w:pPr>
       <w:pStyle w:val="Fuzeile"/>
@@ -944,7 +1056,7 @@
 </file>
 
 <file path=word/footer4.xml><?xml version="1.0" encoding="utf-8"?>
-<w:ftr xmlns:wpc="http://schemas.microsoft.com/office/word/2010/wordprocessingCanvas" xmlns:mc="http://schemas.openxmlformats.org/markup-compatibility/2006" xmlns:o="urn:schemas-microsoft-com:office:office" xmlns:r="http://schemas.openxmlformats.org/officeDocument/2006/relationships" xmlns:m="http://schemas.openxmlformats.org/officeDocument/2006/math" xmlns:v="urn:schemas-microsoft-com:vml" xmlns:wp14="http://schemas.microsoft.com/office/word/2010/wordprocessingDrawing" xmlns:wp="http://schemas.openxmlformats.org/drawingml/2006/wordprocessingDrawing" xmlns:w10="urn:schemas-microsoft-com:office:word" xmlns:w="http://schemas.openxmlformats.org/wordprocessingml/2006/main" xmlns:w14="http://schemas.microsoft.com/office/word/2010/wordml" xmlns:w15="http://schemas.microsoft.com/office/word/2012/wordml" xmlns:wpg="http://schemas.microsoft.com/office/word/2010/wordprocessingGroup" xmlns:wpi="http://schemas.microsoft.com/office/word/2010/wordprocessingInk" xmlns:wne="http://schemas.microsoft.com/office/word/2006/wordml" xmlns:wps="http://schemas.microsoft.com/office/word/2010/wordprocessingShape" mc:Ignorable="w14 w15 wp14">
+<w:ftr xmlns:wpc="http://schemas.microsoft.com/office/word/2010/wordprocessingCanvas" xmlns:cx="http://schemas.microsoft.com/office/drawing/2014/chartex" xmlns:cx1="http://schemas.microsoft.com/office/drawing/2015/9/8/chartex" xmlns:cx2="http://schemas.microsoft.com/office/drawing/2015/10/21/chartex" xmlns:cx3="http://schemas.microsoft.com/office/drawing/2016/5/9/chartex" xmlns:cx4="http://schemas.microsoft.com/office/drawing/2016/5/10/chartex" xmlns:cx5="http://schemas.microsoft.com/office/drawing/2016/5/11/chartex" xmlns:cx6="http://schemas.microsoft.com/office/drawing/2016/5/12/chartex" xmlns:cx7="http://schemas.microsoft.com/office/drawing/2016/5/13/chartex" xmlns:cx8="http://schemas.microsoft.com/office/drawing/2016/5/14/chartex" xmlns:mc="http://schemas.openxmlformats.org/markup-compatibility/2006" xmlns:aink="http://schemas.microsoft.com/office/drawing/2016/ink" xmlns:am3d="http://schemas.microsoft.com/office/drawing/2017/model3d" xmlns:o="urn:schemas-microsoft-com:office:office" xmlns:r="http://schemas.openxmlformats.org/officeDocument/2006/relationships" xmlns:m="http://schemas.openxmlformats.org/officeDocument/2006/math" xmlns:v="urn:schemas-microsoft-com:vml" xmlns:wp14="http://schemas.microsoft.com/office/word/2010/wordprocessingDrawing" xmlns:wp="http://schemas.openxmlformats.org/drawingml/2006/wordprocessingDrawing" xmlns:w10="urn:schemas-microsoft-com:office:word" xmlns:w="http://schemas.openxmlformats.org/wordprocessingml/2006/main" xmlns:w14="http://schemas.microsoft.com/office/word/2010/wordml" xmlns:w15="http://schemas.microsoft.com/office/word/2012/wordml" xmlns:w16cid="http://schemas.microsoft.com/office/word/2016/wordml/cid" xmlns:w16se="http://schemas.microsoft.com/office/word/2015/wordml/symex" xmlns:wpg="http://schemas.microsoft.com/office/word/2010/wordprocessingGroup" xmlns:wpi="http://schemas.microsoft.com/office/word/2010/wordprocessingInk" xmlns:wne="http://schemas.microsoft.com/office/word/2006/wordml" xmlns:wps="http://schemas.microsoft.com/office/word/2010/wordprocessingShape" mc:Ignorable="w14 w15 w16se w16cid wp14">
   <w:p>
     <w:pPr>
       <w:pStyle w:val="Fuzeile"/>
@@ -969,7 +1081,7 @@
       <w:rPr>
         <w:noProof/>
       </w:rPr>
-      <w:t>March 22, 2017</w:t>
+      <w:t>October 29, 2017</w:t>
     </w:r>
     <w:r>
       <w:fldChar w:fldCharType="end"/>
@@ -1049,7 +1161,7 @@
 </file>
 
 <file path=word/footnotes.xml><?xml version="1.0" encoding="utf-8"?>
-<w:footnotes xmlns:wpc="http://schemas.microsoft.com/office/word/2010/wordprocessingCanvas" xmlns:mc="http://schemas.openxmlformats.org/markup-compatibility/2006" xmlns:o="urn:schemas-microsoft-com:office:office" xmlns:r="http://schemas.openxmlformats.org/officeDocument/2006/relationships" xmlns:m="http://schemas.openxmlformats.org/officeDocument/2006/math" xmlns:v="urn:schemas-microsoft-com:vml" xmlns:wp14="http://schemas.microsoft.com/office/word/2010/wordprocessingDrawing" xmlns:wp="http://schemas.openxmlformats.org/drawingml/2006/wordprocessingDrawing" xmlns:w10="urn:schemas-microsoft-com:office:word" xmlns:w="http://schemas.openxmlformats.org/wordprocessingml/2006/main" xmlns:w14="http://schemas.microsoft.com/office/word/2010/wordml" xmlns:w15="http://schemas.microsoft.com/office/word/2012/wordml" xmlns:wpg="http://schemas.microsoft.com/office/word/2010/wordprocessingGroup" xmlns:wpi="http://schemas.microsoft.com/office/word/2010/wordprocessingInk" xmlns:wne="http://schemas.microsoft.com/office/word/2006/wordml" xmlns:wps="http://schemas.microsoft.com/office/word/2010/wordprocessingShape" mc:Ignorable="w14 w15 wp14">
+<w:footnotes xmlns:wpc="http://schemas.microsoft.com/office/word/2010/wordprocessingCanvas" xmlns:cx="http://schemas.microsoft.com/office/drawing/2014/chartex" xmlns:cx1="http://schemas.microsoft.com/office/drawing/2015/9/8/chartex" xmlns:cx2="http://schemas.microsoft.com/office/drawing/2015/10/21/chartex" xmlns:cx3="http://schemas.microsoft.com/office/drawing/2016/5/9/chartex" xmlns:cx4="http://schemas.microsoft.com/office/drawing/2016/5/10/chartex" xmlns:cx5="http://schemas.microsoft.com/office/drawing/2016/5/11/chartex" xmlns:cx6="http://schemas.microsoft.com/office/drawing/2016/5/12/chartex" xmlns:cx7="http://schemas.microsoft.com/office/drawing/2016/5/13/chartex" xmlns:cx8="http://schemas.microsoft.com/office/drawing/2016/5/14/chartex" xmlns:mc="http://schemas.openxmlformats.org/markup-compatibility/2006" xmlns:aink="http://schemas.microsoft.com/office/drawing/2016/ink" xmlns:am3d="http://schemas.microsoft.com/office/drawing/2017/model3d" xmlns:o="urn:schemas-microsoft-com:office:office" xmlns:r="http://schemas.openxmlformats.org/officeDocument/2006/relationships" xmlns:m="http://schemas.openxmlformats.org/officeDocument/2006/math" xmlns:v="urn:schemas-microsoft-com:vml" xmlns:wp14="http://schemas.microsoft.com/office/word/2010/wordprocessingDrawing" xmlns:wp="http://schemas.openxmlformats.org/drawingml/2006/wordprocessingDrawing" xmlns:w10="urn:schemas-microsoft-com:office:word" xmlns:w="http://schemas.openxmlformats.org/wordprocessingml/2006/main" xmlns:w14="http://schemas.microsoft.com/office/word/2010/wordml" xmlns:w15="http://schemas.microsoft.com/office/word/2012/wordml" xmlns:w16cid="http://schemas.microsoft.com/office/word/2016/wordml/cid" xmlns:w16se="http://schemas.microsoft.com/office/word/2015/wordml/symex" xmlns:wpg="http://schemas.microsoft.com/office/word/2010/wordprocessingGroup" xmlns:wpi="http://schemas.microsoft.com/office/word/2010/wordprocessingInk" xmlns:wne="http://schemas.microsoft.com/office/word/2006/wordml" xmlns:wps="http://schemas.microsoft.com/office/word/2010/wordprocessingShape" mc:Ignorable="w14 w15 w16se w16cid wp14">
   <w:footnote w:type="separator" w:id="-1">
     <w:p>
       <w:pPr>
@@ -1074,7 +1186,7 @@
 </file>
 
 <file path=word/header1.xml><?xml version="1.0" encoding="utf-8"?>
-<w:hdr xmlns:wpc="http://schemas.microsoft.com/office/word/2010/wordprocessingCanvas" xmlns:mc="http://schemas.openxmlformats.org/markup-compatibility/2006" xmlns:o="urn:schemas-microsoft-com:office:office" xmlns:r="http://schemas.openxmlformats.org/officeDocument/2006/relationships" xmlns:m="http://schemas.openxmlformats.org/officeDocument/2006/math" xmlns:v="urn:schemas-microsoft-com:vml" xmlns:wp14="http://schemas.microsoft.com/office/word/2010/wordprocessingDrawing" xmlns:wp="http://schemas.openxmlformats.org/drawingml/2006/wordprocessingDrawing" xmlns:w10="urn:schemas-microsoft-com:office:word" xmlns:w="http://schemas.openxmlformats.org/wordprocessingml/2006/main" xmlns:w14="http://schemas.microsoft.com/office/word/2010/wordml" xmlns:w15="http://schemas.microsoft.com/office/word/2012/wordml" xmlns:wpg="http://schemas.microsoft.com/office/word/2010/wordprocessingGroup" xmlns:wpi="http://schemas.microsoft.com/office/word/2010/wordprocessingInk" xmlns:wne="http://schemas.microsoft.com/office/word/2006/wordml" xmlns:wps="http://schemas.microsoft.com/office/word/2010/wordprocessingShape" mc:Ignorable="w14 w15 wp14">
+<w:hdr xmlns:wpc="http://schemas.microsoft.com/office/word/2010/wordprocessingCanvas" xmlns:cx="http://schemas.microsoft.com/office/drawing/2014/chartex" xmlns:cx1="http://schemas.microsoft.com/office/drawing/2015/9/8/chartex" xmlns:cx2="http://schemas.microsoft.com/office/drawing/2015/10/21/chartex" xmlns:cx3="http://schemas.microsoft.com/office/drawing/2016/5/9/chartex" xmlns:cx4="http://schemas.microsoft.com/office/drawing/2016/5/10/chartex" xmlns:cx5="http://schemas.microsoft.com/office/drawing/2016/5/11/chartex" xmlns:cx6="http://schemas.microsoft.com/office/drawing/2016/5/12/chartex" xmlns:cx7="http://schemas.microsoft.com/office/drawing/2016/5/13/chartex" xmlns:cx8="http://schemas.microsoft.com/office/drawing/2016/5/14/chartex" xmlns:mc="http://schemas.openxmlformats.org/markup-compatibility/2006" xmlns:aink="http://schemas.microsoft.com/office/drawing/2016/ink" xmlns:am3d="http://schemas.microsoft.com/office/drawing/2017/model3d" xmlns:o="urn:schemas-microsoft-com:office:office" xmlns:r="http://schemas.openxmlformats.org/officeDocument/2006/relationships" xmlns:m="http://schemas.openxmlformats.org/officeDocument/2006/math" xmlns:v="urn:schemas-microsoft-com:vml" xmlns:wp14="http://schemas.microsoft.com/office/word/2010/wordprocessingDrawing" xmlns:wp="http://schemas.openxmlformats.org/drawingml/2006/wordprocessingDrawing" xmlns:w10="urn:schemas-microsoft-com:office:word" xmlns:w="http://schemas.openxmlformats.org/wordprocessingml/2006/main" xmlns:w14="http://schemas.microsoft.com/office/word/2010/wordml" xmlns:w15="http://schemas.microsoft.com/office/word/2012/wordml" xmlns:w16cid="http://schemas.microsoft.com/office/word/2016/wordml/cid" xmlns:w16se="http://schemas.microsoft.com/office/word/2015/wordml/symex" xmlns:wpg="http://schemas.microsoft.com/office/word/2010/wordprocessingGroup" xmlns:wpi="http://schemas.microsoft.com/office/word/2010/wordprocessingInk" xmlns:wne="http://schemas.microsoft.com/office/word/2006/wordml" xmlns:wps="http://schemas.microsoft.com/office/word/2010/wordprocessingShape" mc:Ignorable="w14 w15 w16se w16cid wp14">
   <w:p>
     <w:pPr>
       <w:pStyle w:val="Kopfzeile"/>
@@ -1084,7 +1196,7 @@
 </file>
 
 <file path=word/header2.xml><?xml version="1.0" encoding="utf-8"?>
-<w:hdr xmlns:wpc="http://schemas.microsoft.com/office/word/2010/wordprocessingCanvas" xmlns:mc="http://schemas.openxmlformats.org/markup-compatibility/2006" xmlns:o="urn:schemas-microsoft-com:office:office" xmlns:r="http://schemas.openxmlformats.org/officeDocument/2006/relationships" xmlns:m="http://schemas.openxmlformats.org/officeDocument/2006/math" xmlns:v="urn:schemas-microsoft-com:vml" xmlns:wp14="http://schemas.microsoft.com/office/word/2010/wordprocessingDrawing" xmlns:wp="http://schemas.openxmlformats.org/drawingml/2006/wordprocessingDrawing" xmlns:w10="urn:schemas-microsoft-com:office:word" xmlns:w="http://schemas.openxmlformats.org/wordprocessingml/2006/main" xmlns:w14="http://schemas.microsoft.com/office/word/2010/wordml" xmlns:w15="http://schemas.microsoft.com/office/word/2012/wordml" xmlns:wpg="http://schemas.microsoft.com/office/word/2010/wordprocessingGroup" xmlns:wpi="http://schemas.microsoft.com/office/word/2010/wordprocessingInk" xmlns:wne="http://schemas.microsoft.com/office/word/2006/wordml" xmlns:wps="http://schemas.microsoft.com/office/word/2010/wordprocessingShape" mc:Ignorable="w14 w15 wp14">
+<w:hdr xmlns:wpc="http://schemas.microsoft.com/office/word/2010/wordprocessingCanvas" xmlns:cx="http://schemas.microsoft.com/office/drawing/2014/chartex" xmlns:cx1="http://schemas.microsoft.com/office/drawing/2015/9/8/chartex" xmlns:cx2="http://schemas.microsoft.com/office/drawing/2015/10/21/chartex" xmlns:cx3="http://schemas.microsoft.com/office/drawing/2016/5/9/chartex" xmlns:cx4="http://schemas.microsoft.com/office/drawing/2016/5/10/chartex" xmlns:cx5="http://schemas.microsoft.com/office/drawing/2016/5/11/chartex" xmlns:cx6="http://schemas.microsoft.com/office/drawing/2016/5/12/chartex" xmlns:cx7="http://schemas.microsoft.com/office/drawing/2016/5/13/chartex" xmlns:cx8="http://schemas.microsoft.com/office/drawing/2016/5/14/chartex" xmlns:mc="http://schemas.openxmlformats.org/markup-compatibility/2006" xmlns:aink="http://schemas.microsoft.com/office/drawing/2016/ink" xmlns:am3d="http://schemas.microsoft.com/office/drawing/2017/model3d" xmlns:o="urn:schemas-microsoft-com:office:office" xmlns:r="http://schemas.openxmlformats.org/officeDocument/2006/relationships" xmlns:m="http://schemas.openxmlformats.org/officeDocument/2006/math" xmlns:v="urn:schemas-microsoft-com:vml" xmlns:wp14="http://schemas.microsoft.com/office/word/2010/wordprocessingDrawing" xmlns:wp="http://schemas.openxmlformats.org/drawingml/2006/wordprocessingDrawing" xmlns:w10="urn:schemas-microsoft-com:office:word" xmlns:w="http://schemas.openxmlformats.org/wordprocessingml/2006/main" xmlns:w14="http://schemas.microsoft.com/office/word/2010/wordml" xmlns:w15="http://schemas.microsoft.com/office/word/2012/wordml" xmlns:w16cid="http://schemas.microsoft.com/office/word/2016/wordml/cid" xmlns:w16se="http://schemas.microsoft.com/office/word/2015/wordml/symex" xmlns:wpg="http://schemas.microsoft.com/office/word/2010/wordprocessingGroup" xmlns:wpi="http://schemas.microsoft.com/office/word/2010/wordprocessingInk" xmlns:wne="http://schemas.microsoft.com/office/word/2006/wordml" xmlns:wps="http://schemas.microsoft.com/office/word/2010/wordprocessingShape" mc:Ignorable="w14 w15 w16se w16cid wp14">
   <w:p>
     <w:r>
       <w:rPr>
@@ -1159,7 +1271,7 @@
 </file>
 
 <file path=word/header3.xml><?xml version="1.0" encoding="utf-8"?>
-<w:hdr xmlns:wpc="http://schemas.microsoft.com/office/word/2010/wordprocessingCanvas" xmlns:mc="http://schemas.openxmlformats.org/markup-compatibility/2006" xmlns:o="urn:schemas-microsoft-com:office:office" xmlns:r="http://schemas.openxmlformats.org/officeDocument/2006/relationships" xmlns:m="http://schemas.openxmlformats.org/officeDocument/2006/math" xmlns:v="urn:schemas-microsoft-com:vml" xmlns:wp14="http://schemas.microsoft.com/office/word/2010/wordprocessingDrawing" xmlns:wp="http://schemas.openxmlformats.org/drawingml/2006/wordprocessingDrawing" xmlns:w10="urn:schemas-microsoft-com:office:word" xmlns:w="http://schemas.openxmlformats.org/wordprocessingml/2006/main" xmlns:w14="http://schemas.microsoft.com/office/word/2010/wordml" xmlns:w15="http://schemas.microsoft.com/office/word/2012/wordml" xmlns:wpg="http://schemas.microsoft.com/office/word/2010/wordprocessingGroup" xmlns:wpi="http://schemas.microsoft.com/office/word/2010/wordprocessingInk" xmlns:wne="http://schemas.microsoft.com/office/word/2006/wordml" xmlns:wps="http://schemas.microsoft.com/office/word/2010/wordprocessingShape" mc:Ignorable="w14 w15 wp14">
+<w:hdr xmlns:wpc="http://schemas.microsoft.com/office/word/2010/wordprocessingCanvas" xmlns:cx="http://schemas.microsoft.com/office/drawing/2014/chartex" xmlns:cx1="http://schemas.microsoft.com/office/drawing/2015/9/8/chartex" xmlns:cx2="http://schemas.microsoft.com/office/drawing/2015/10/21/chartex" xmlns:cx3="http://schemas.microsoft.com/office/drawing/2016/5/9/chartex" xmlns:cx4="http://schemas.microsoft.com/office/drawing/2016/5/10/chartex" xmlns:cx5="http://schemas.microsoft.com/office/drawing/2016/5/11/chartex" xmlns:cx6="http://schemas.microsoft.com/office/drawing/2016/5/12/chartex" xmlns:cx7="http://schemas.microsoft.com/office/drawing/2016/5/13/chartex" xmlns:cx8="http://schemas.microsoft.com/office/drawing/2016/5/14/chartex" xmlns:mc="http://schemas.openxmlformats.org/markup-compatibility/2006" xmlns:aink="http://schemas.microsoft.com/office/drawing/2016/ink" xmlns:am3d="http://schemas.microsoft.com/office/drawing/2017/model3d" xmlns:o="urn:schemas-microsoft-com:office:office" xmlns:r="http://schemas.openxmlformats.org/officeDocument/2006/relationships" xmlns:m="http://schemas.openxmlformats.org/officeDocument/2006/math" xmlns:v="urn:schemas-microsoft-com:vml" xmlns:wp14="http://schemas.microsoft.com/office/word/2010/wordprocessingDrawing" xmlns:wp="http://schemas.openxmlformats.org/drawingml/2006/wordprocessingDrawing" xmlns:w10="urn:schemas-microsoft-com:office:word" xmlns:w="http://schemas.openxmlformats.org/wordprocessingml/2006/main" xmlns:w14="http://schemas.microsoft.com/office/word/2010/wordml" xmlns:w15="http://schemas.microsoft.com/office/word/2012/wordml" xmlns:w16cid="http://schemas.microsoft.com/office/word/2016/wordml/cid" xmlns:w16se="http://schemas.microsoft.com/office/word/2015/wordml/symex" xmlns:wpg="http://schemas.microsoft.com/office/word/2010/wordprocessingGroup" xmlns:wpi="http://schemas.microsoft.com/office/word/2010/wordprocessingInk" xmlns:wne="http://schemas.microsoft.com/office/word/2006/wordml" xmlns:wps="http://schemas.microsoft.com/office/word/2010/wordprocessingShape" mc:Ignorable="w14 w15 w16se w16cid wp14">
   <w:p>
     <w:pPr>
       <w:pStyle w:val="Kopfzeile"/>
@@ -1169,7 +1281,7 @@
 </file>
 
 <file path=word/header4.xml><?xml version="1.0" encoding="utf-8"?>
-<w:hdr xmlns:wpc="http://schemas.microsoft.com/office/word/2010/wordprocessingCanvas" xmlns:mc="http://schemas.openxmlformats.org/markup-compatibility/2006" xmlns:o="urn:schemas-microsoft-com:office:office" xmlns:r="http://schemas.openxmlformats.org/officeDocument/2006/relationships" xmlns:m="http://schemas.openxmlformats.org/officeDocument/2006/math" xmlns:v="urn:schemas-microsoft-com:vml" xmlns:wp14="http://schemas.microsoft.com/office/word/2010/wordprocessingDrawing" xmlns:wp="http://schemas.openxmlformats.org/drawingml/2006/wordprocessingDrawing" xmlns:w10="urn:schemas-microsoft-com:office:word" xmlns:w="http://schemas.openxmlformats.org/wordprocessingml/2006/main" xmlns:w14="http://schemas.microsoft.com/office/word/2010/wordml" xmlns:w15="http://schemas.microsoft.com/office/word/2012/wordml" xmlns:wpg="http://schemas.microsoft.com/office/word/2010/wordprocessingGroup" xmlns:wpi="http://schemas.microsoft.com/office/word/2010/wordprocessingInk" xmlns:wne="http://schemas.microsoft.com/office/word/2006/wordml" xmlns:wps="http://schemas.microsoft.com/office/word/2010/wordprocessingShape" mc:Ignorable="w14 w15 wp14">
+<w:hdr xmlns:wpc="http://schemas.microsoft.com/office/word/2010/wordprocessingCanvas" xmlns:cx="http://schemas.microsoft.com/office/drawing/2014/chartex" xmlns:cx1="http://schemas.microsoft.com/office/drawing/2015/9/8/chartex" xmlns:cx2="http://schemas.microsoft.com/office/drawing/2015/10/21/chartex" xmlns:cx3="http://schemas.microsoft.com/office/drawing/2016/5/9/chartex" xmlns:cx4="http://schemas.microsoft.com/office/drawing/2016/5/10/chartex" xmlns:cx5="http://schemas.microsoft.com/office/drawing/2016/5/11/chartex" xmlns:cx6="http://schemas.microsoft.com/office/drawing/2016/5/12/chartex" xmlns:cx7="http://schemas.microsoft.com/office/drawing/2016/5/13/chartex" xmlns:cx8="http://schemas.microsoft.com/office/drawing/2016/5/14/chartex" xmlns:mc="http://schemas.openxmlformats.org/markup-compatibility/2006" xmlns:aink="http://schemas.microsoft.com/office/drawing/2016/ink" xmlns:am3d="http://schemas.microsoft.com/office/drawing/2017/model3d" xmlns:o="urn:schemas-microsoft-com:office:office" xmlns:r="http://schemas.openxmlformats.org/officeDocument/2006/relationships" xmlns:m="http://schemas.openxmlformats.org/officeDocument/2006/math" xmlns:v="urn:schemas-microsoft-com:vml" xmlns:wp14="http://schemas.microsoft.com/office/word/2010/wordprocessingDrawing" xmlns:wp="http://schemas.openxmlformats.org/drawingml/2006/wordprocessingDrawing" xmlns:w10="urn:schemas-microsoft-com:office:word" xmlns:w="http://schemas.openxmlformats.org/wordprocessingml/2006/main" xmlns:w14="http://schemas.microsoft.com/office/word/2010/wordml" xmlns:w15="http://schemas.microsoft.com/office/word/2012/wordml" xmlns:w16cid="http://schemas.microsoft.com/office/word/2016/wordml/cid" xmlns:w16se="http://schemas.microsoft.com/office/word/2015/wordml/symex" xmlns:wpg="http://schemas.microsoft.com/office/word/2010/wordprocessingGroup" xmlns:wpi="http://schemas.microsoft.com/office/word/2010/wordprocessingInk" xmlns:wne="http://schemas.microsoft.com/office/word/2006/wordml" xmlns:wps="http://schemas.microsoft.com/office/word/2010/wordprocessingShape" mc:Ignorable="w14 w15 w16se w16cid wp14">
   <w:p>
     <w:pPr>
       <w:pStyle w:val="Kopfzeile"/>
@@ -1250,7 +1362,7 @@
 </file>
 
 <file path=word/numbering.xml><?xml version="1.0" encoding="utf-8"?>
-<w:numbering xmlns:wpc="http://schemas.microsoft.com/office/word/2010/wordprocessingCanvas" xmlns:mc="http://schemas.openxmlformats.org/markup-compatibility/2006" xmlns:o="urn:schemas-microsoft-com:office:office" xmlns:r="http://schemas.openxmlformats.org/officeDocument/2006/relationships" xmlns:m="http://schemas.openxmlformats.org/officeDocument/2006/math" xmlns:v="urn:schemas-microsoft-com:vml" xmlns:wp14="http://schemas.microsoft.com/office/word/2010/wordprocessingDrawing" xmlns:wp="http://schemas.openxmlformats.org/drawingml/2006/wordprocessingDrawing" xmlns:w10="urn:schemas-microsoft-com:office:word" xmlns:w="http://schemas.openxmlformats.org/wordprocessingml/2006/main" xmlns:w14="http://schemas.microsoft.com/office/word/2010/wordml" xmlns:w15="http://schemas.microsoft.com/office/word/2012/wordml" xmlns:wpg="http://schemas.microsoft.com/office/word/2010/wordprocessingGroup" xmlns:wpi="http://schemas.microsoft.com/office/word/2010/wordprocessingInk" xmlns:wne="http://schemas.microsoft.com/office/word/2006/wordml" xmlns:wps="http://schemas.microsoft.com/office/word/2010/wordprocessingShape" mc:Ignorable="w14 w15 wp14">
+<w:numbering xmlns:wpc="http://schemas.microsoft.com/office/word/2010/wordprocessingCanvas" xmlns:cx="http://schemas.microsoft.com/office/drawing/2014/chartex" xmlns:cx1="http://schemas.microsoft.com/office/drawing/2015/9/8/chartex" xmlns:cx2="http://schemas.microsoft.com/office/drawing/2015/10/21/chartex" xmlns:cx3="http://schemas.microsoft.com/office/drawing/2016/5/9/chartex" xmlns:cx4="http://schemas.microsoft.com/office/drawing/2016/5/10/chartex" xmlns:cx5="http://schemas.microsoft.com/office/drawing/2016/5/11/chartex" xmlns:cx6="http://schemas.microsoft.com/office/drawing/2016/5/12/chartex" xmlns:cx7="http://schemas.microsoft.com/office/drawing/2016/5/13/chartex" xmlns:cx8="http://schemas.microsoft.com/office/drawing/2016/5/14/chartex" xmlns:mc="http://schemas.openxmlformats.org/markup-compatibility/2006" xmlns:aink="http://schemas.microsoft.com/office/drawing/2016/ink" xmlns:am3d="http://schemas.microsoft.com/office/drawing/2017/model3d" xmlns:o="urn:schemas-microsoft-com:office:office" xmlns:r="http://schemas.openxmlformats.org/officeDocument/2006/relationships" xmlns:m="http://schemas.openxmlformats.org/officeDocument/2006/math" xmlns:v="urn:schemas-microsoft-com:vml" xmlns:wp14="http://schemas.microsoft.com/office/word/2010/wordprocessingDrawing" xmlns:wp="http://schemas.openxmlformats.org/drawingml/2006/wordprocessingDrawing" xmlns:w10="urn:schemas-microsoft-com:office:word" xmlns:w="http://schemas.openxmlformats.org/wordprocessingml/2006/main" xmlns:w14="http://schemas.microsoft.com/office/word/2010/wordml" xmlns:w15="http://schemas.microsoft.com/office/word/2012/wordml" xmlns:w16cid="http://schemas.microsoft.com/office/word/2016/wordml/cid" xmlns:w16se="http://schemas.microsoft.com/office/word/2015/wordml/symex" xmlns:wpg="http://schemas.microsoft.com/office/word/2010/wordprocessingGroup" xmlns:wpi="http://schemas.microsoft.com/office/word/2010/wordprocessingInk" xmlns:wne="http://schemas.microsoft.com/office/word/2006/wordml" xmlns:wps="http://schemas.microsoft.com/office/word/2010/wordprocessingShape" mc:Ignorable="w14 w15 w16se w16cid wp14">
   <w:abstractNum w:abstractNumId="0" w15:restartNumberingAfterBreak="0">
     <w:nsid w:val="FFFFFF7C"/>
     <w:multiLevelType w:val="singleLevel"/>
@@ -2688,7 +2800,7 @@
 </file>
 
 <file path=word/styles.xml><?xml version="1.0" encoding="utf-8"?>
-<w:styles xmlns:mc="http://schemas.openxmlformats.org/markup-compatibility/2006" xmlns:r="http://schemas.openxmlformats.org/officeDocument/2006/relationships" xmlns:w="http://schemas.openxmlformats.org/wordprocessingml/2006/main" xmlns:w14="http://schemas.microsoft.com/office/word/2010/wordml" xmlns:w15="http://schemas.microsoft.com/office/word/2012/wordml" mc:Ignorable="w14 w15">
+<w:styles xmlns:mc="http://schemas.openxmlformats.org/markup-compatibility/2006" xmlns:r="http://schemas.openxmlformats.org/officeDocument/2006/relationships" xmlns:w="http://schemas.openxmlformats.org/wordprocessingml/2006/main" xmlns:w14="http://schemas.microsoft.com/office/word/2010/wordml" xmlns:w15="http://schemas.microsoft.com/office/word/2012/wordml" xmlns:w16cid="http://schemas.microsoft.com/office/word/2016/wordml/cid" xmlns:w16se="http://schemas.microsoft.com/office/word/2015/wordml/symex" mc:Ignorable="w14 w15 w16se w16cid">
   <w:docDefaults>
     <w:rPrDefault>
       <w:rPr>
@@ -2704,7 +2816,7 @@
       </w:pPr>
     </w:pPrDefault>
   </w:docDefaults>
-  <w:latentStyles w:defLockedState="0" w:defUIPriority="99" w:defSemiHidden="0" w:defUnhideWhenUsed="0" w:defQFormat="0" w:count="371">
+  <w:latentStyles w:defLockedState="0" w:defUIPriority="99" w:defSemiHidden="0" w:defUnhideWhenUsed="0" w:defQFormat="0" w:count="375">
     <w:lsdException w:name="Normal" w:uiPriority="0" w:qFormat="1"/>
     <w:lsdException w:name="heading 1" w:uiPriority="9" w:qFormat="1"/>
     <w:lsdException w:name="heading 2" w:semiHidden="1" w:uiPriority="9" w:unhideWhenUsed="1" w:qFormat="1"/>
@@ -3076,6 +3188,10 @@
     <w:lsdException w:name="List Table 5 Dark Accent 6" w:uiPriority="50"/>
     <w:lsdException w:name="List Table 6 Colorful Accent 6" w:uiPriority="51"/>
     <w:lsdException w:name="List Table 7 Colorful Accent 6" w:uiPriority="52"/>
+    <w:lsdException w:name="Mention" w:semiHidden="1" w:unhideWhenUsed="1"/>
+    <w:lsdException w:name="Smart Hyperlink" w:semiHidden="1" w:unhideWhenUsed="1"/>
+    <w:lsdException w:name="Hashtag" w:semiHidden="1" w:unhideWhenUsed="1"/>
+    <w:lsdException w:name="Unresolved Mention" w:semiHidden="1" w:unhideWhenUsed="1"/>
   </w:latentStyles>
   <w:style w:type="paragraph" w:default="1" w:styleId="Standard">
     <w:name w:val="Normal"/>
@@ -4682,7 +4798,7 @@
 </file>
 
 <file path=word/glossary/document.xml><?xml version="1.0" encoding="utf-8"?>
-<w:glossaryDocument xmlns:wpc="http://schemas.microsoft.com/office/word/2010/wordprocessingCanvas" xmlns:mc="http://schemas.openxmlformats.org/markup-compatibility/2006" xmlns:o="urn:schemas-microsoft-com:office:office" xmlns:r="http://schemas.openxmlformats.org/officeDocument/2006/relationships" xmlns:m="http://schemas.openxmlformats.org/officeDocument/2006/math" xmlns:v="urn:schemas-microsoft-com:vml" xmlns:wp14="http://schemas.microsoft.com/office/word/2010/wordprocessingDrawing" xmlns:wp="http://schemas.openxmlformats.org/drawingml/2006/wordprocessingDrawing" xmlns:w10="urn:schemas-microsoft-com:office:word" xmlns:w="http://schemas.openxmlformats.org/wordprocessingml/2006/main" xmlns:w14="http://schemas.microsoft.com/office/word/2010/wordml" xmlns:w15="http://schemas.microsoft.com/office/word/2012/wordml" xmlns:wpg="http://schemas.microsoft.com/office/word/2010/wordprocessingGroup" xmlns:wpi="http://schemas.microsoft.com/office/word/2010/wordprocessingInk" xmlns:wne="http://schemas.microsoft.com/office/word/2006/wordml" xmlns:wps="http://schemas.microsoft.com/office/word/2010/wordprocessingShape" mc:Ignorable="w14 w15 wp14">
+<w:glossaryDocument xmlns:wpc="http://schemas.microsoft.com/office/word/2010/wordprocessingCanvas" xmlns:cx="http://schemas.microsoft.com/office/drawing/2014/chartex" xmlns:cx1="http://schemas.microsoft.com/office/drawing/2015/9/8/chartex" xmlns:cx2="http://schemas.microsoft.com/office/drawing/2015/10/21/chartex" xmlns:cx3="http://schemas.microsoft.com/office/drawing/2016/5/9/chartex" xmlns:cx4="http://schemas.microsoft.com/office/drawing/2016/5/10/chartex" xmlns:cx5="http://schemas.microsoft.com/office/drawing/2016/5/11/chartex" xmlns:cx6="http://schemas.microsoft.com/office/drawing/2016/5/12/chartex" xmlns:cx7="http://schemas.microsoft.com/office/drawing/2016/5/13/chartex" xmlns:cx8="http://schemas.microsoft.com/office/drawing/2016/5/14/chartex" xmlns:mc="http://schemas.openxmlformats.org/markup-compatibility/2006" xmlns:aink="http://schemas.microsoft.com/office/drawing/2016/ink" xmlns:am3d="http://schemas.microsoft.com/office/drawing/2017/model3d" xmlns:o="urn:schemas-microsoft-com:office:office" xmlns:r="http://schemas.openxmlformats.org/officeDocument/2006/relationships" xmlns:m="http://schemas.openxmlformats.org/officeDocument/2006/math" xmlns:v="urn:schemas-microsoft-com:vml" xmlns:wp14="http://schemas.microsoft.com/office/word/2010/wordprocessingDrawing" xmlns:wp="http://schemas.openxmlformats.org/drawingml/2006/wordprocessingDrawing" xmlns:w10="urn:schemas-microsoft-com:office:word" xmlns:w="http://schemas.openxmlformats.org/wordprocessingml/2006/main" xmlns:w14="http://schemas.microsoft.com/office/word/2010/wordml" xmlns:w15="http://schemas.microsoft.com/office/word/2012/wordml" xmlns:w16cid="http://schemas.microsoft.com/office/word/2016/wordml/cid" xmlns:w16se="http://schemas.microsoft.com/office/word/2015/wordml/symex" xmlns:wpg="http://schemas.microsoft.com/office/word/2010/wordprocessingGroup" xmlns:wpi="http://schemas.microsoft.com/office/word/2010/wordprocessingInk" xmlns:wne="http://schemas.microsoft.com/office/word/2006/wordml" xmlns:wps="http://schemas.microsoft.com/office/word/2010/wordprocessingShape" mc:Ignorable="w14 w15 w16se w16cid wp14">
   <w:docParts>
     <w:docPart>
       <w:docPartPr>
@@ -4718,7 +4834,7 @@
 </file>
 
 <file path=word/glossary/fontTable.xml><?xml version="1.0" encoding="utf-8"?>
-<w:fonts xmlns:mc="http://schemas.openxmlformats.org/markup-compatibility/2006" xmlns:r="http://schemas.openxmlformats.org/officeDocument/2006/relationships" xmlns:w="http://schemas.openxmlformats.org/wordprocessingml/2006/main" xmlns:w14="http://schemas.microsoft.com/office/word/2010/wordml" xmlns:w15="http://schemas.microsoft.com/office/word/2012/wordml" mc:Ignorable="w14 w15">
+<w:fonts xmlns:mc="http://schemas.openxmlformats.org/markup-compatibility/2006" xmlns:r="http://schemas.openxmlformats.org/officeDocument/2006/relationships" xmlns:w="http://schemas.openxmlformats.org/wordprocessingml/2006/main" xmlns:w14="http://schemas.microsoft.com/office/word/2010/wordml" xmlns:w15="http://schemas.microsoft.com/office/word/2012/wordml" xmlns:w16cid="http://schemas.microsoft.com/office/word/2016/wordml/cid" xmlns:w16se="http://schemas.microsoft.com/office/word/2015/wordml/symex" mc:Ignorable="w14 w15 w16se w16cid">
   <w:font w:name="Wingdings 2">
     <w:panose1 w:val="05020102010507070707"/>
     <w:charset w:val="02"/>
@@ -4744,9 +4860,8 @@
     <w:panose1 w:val="020B0502040204020203"/>
     <w:charset w:val="00"/>
     <w:family w:val="swiss"/>
-    <w:notTrueType/>
     <w:pitch w:val="variable"/>
-    <w:sig w:usb0="00000003" w:usb1="00000000" w:usb2="00000000" w:usb3="00000000" w:csb0="00000001" w:csb1="00000000"/>
+    <w:sig w:usb0="E10022FF" w:usb1="C000E47F" w:usb2="00000029" w:usb3="00000000" w:csb0="000001DF" w:csb1="00000000"/>
   </w:font>
   <w:font w:name="Arial Black">
     <w:panose1 w:val="020B0A04020102020204"/>
@@ -4773,7 +4888,7 @@
 </file>
 
 <file path=word/glossary/settings.xml><?xml version="1.0" encoding="utf-8"?>
-<w:settings xmlns:mc="http://schemas.openxmlformats.org/markup-compatibility/2006" xmlns:o="urn:schemas-microsoft-com:office:office" xmlns:r="http://schemas.openxmlformats.org/officeDocument/2006/relationships" xmlns:m="http://schemas.openxmlformats.org/officeDocument/2006/math" xmlns:v="urn:schemas-microsoft-com:vml" xmlns:w10="urn:schemas-microsoft-com:office:word" xmlns:w="http://schemas.openxmlformats.org/wordprocessingml/2006/main" xmlns:w14="http://schemas.microsoft.com/office/word/2010/wordml" xmlns:w15="http://schemas.microsoft.com/office/word/2012/wordml" xmlns:sl="http://schemas.openxmlformats.org/schemaLibrary/2006/main" mc:Ignorable="w14 w15">
+<w:settings xmlns:mc="http://schemas.openxmlformats.org/markup-compatibility/2006" xmlns:o="urn:schemas-microsoft-com:office:office" xmlns:r="http://schemas.openxmlformats.org/officeDocument/2006/relationships" xmlns:m="http://schemas.openxmlformats.org/officeDocument/2006/math" xmlns:v="urn:schemas-microsoft-com:vml" xmlns:w10="urn:schemas-microsoft-com:office:word" xmlns:w="http://schemas.openxmlformats.org/wordprocessingml/2006/main" xmlns:w14="http://schemas.microsoft.com/office/word/2010/wordml" xmlns:w15="http://schemas.microsoft.com/office/word/2012/wordml" xmlns:w16cid="http://schemas.microsoft.com/office/word/2016/wordml/cid" xmlns:w16se="http://schemas.microsoft.com/office/word/2015/wordml/symex" xmlns:sl="http://schemas.openxmlformats.org/schemaLibrary/2006/main" mc:Ignorable="w14 w15 w16se w16cid">
   <w:view w:val="normal"/>
   <w:revisionView w:formatting="0" w:inkAnnotations="0"/>
   <w:defaultTabStop w:val="720"/>
@@ -4785,13 +4900,16 @@
     <w:compatSetting w:name="overrideTableStyleFontSizeAndJustification" w:uri="http://schemas.microsoft.com/office/word" w:val="1"/>
     <w:compatSetting w:name="enableOpenTypeFeatures" w:uri="http://schemas.microsoft.com/office/word" w:val="1"/>
     <w:compatSetting w:name="doNotFlipMirrorIndents" w:uri="http://schemas.microsoft.com/office/word" w:val="1"/>
+    <w:compatSetting w:name="useWord2013TrackBottomHyphenation" w:uri="http://schemas.microsoft.com/office/word" w:val="1"/>
   </w:compat>
   <w:rsids>
     <w:rsidRoot w:val="00BB7709"/>
     <w:rsid w:val="000807D7"/>
+    <w:rsid w:val="004E18A0"/>
     <w:rsid w:val="007A732F"/>
     <w:rsid w:val="00A9471E"/>
     <w:rsid w:val="00BB7709"/>
+    <w:rsid w:val="00CA5745"/>
   </w:rsids>
   <m:mathPr>
     <m:mathFont m:val="Cambria Math"/>
@@ -4814,7 +4932,7 @@
 </file>
 
 <file path=word/glossary/styles.xml><?xml version="1.0" encoding="utf-8"?>
-<w:styles xmlns:mc="http://schemas.openxmlformats.org/markup-compatibility/2006" xmlns:r="http://schemas.openxmlformats.org/officeDocument/2006/relationships" xmlns:w="http://schemas.openxmlformats.org/wordprocessingml/2006/main" xmlns:w14="http://schemas.microsoft.com/office/word/2010/wordml" xmlns:w15="http://schemas.microsoft.com/office/word/2012/wordml" mc:Ignorable="w14 w15">
+<w:styles xmlns:mc="http://schemas.openxmlformats.org/markup-compatibility/2006" xmlns:r="http://schemas.openxmlformats.org/officeDocument/2006/relationships" xmlns:w="http://schemas.openxmlformats.org/wordprocessingml/2006/main" xmlns:w14="http://schemas.microsoft.com/office/word/2010/wordml" xmlns:w15="http://schemas.microsoft.com/office/word/2012/wordml" xmlns:w16cid="http://schemas.microsoft.com/office/word/2016/wordml/cid" xmlns:w16se="http://schemas.microsoft.com/office/word/2015/wordml/symex" mc:Ignorable="w14 w15 w16se w16cid">
   <w:docDefaults>
     <w:rPrDefault>
       <w:rPr>
@@ -4830,7 +4948,7 @@
       </w:pPr>
     </w:pPrDefault>
   </w:docDefaults>
-  <w:latentStyles w:defLockedState="0" w:defUIPriority="99" w:defSemiHidden="0" w:defUnhideWhenUsed="0" w:defQFormat="0" w:count="371">
+  <w:latentStyles w:defLockedState="0" w:defUIPriority="99" w:defSemiHidden="0" w:defUnhideWhenUsed="0" w:defQFormat="0" w:count="375">
     <w:lsdException w:name="Normal" w:uiPriority="0" w:qFormat="1"/>
     <w:lsdException w:name="heading 1" w:uiPriority="9" w:qFormat="1"/>
     <w:lsdException w:name="heading 2" w:semiHidden="1" w:uiPriority="9" w:unhideWhenUsed="1" w:qFormat="1"/>
@@ -5202,6 +5320,10 @@
     <w:lsdException w:name="List Table 5 Dark Accent 6" w:uiPriority="50"/>
     <w:lsdException w:name="List Table 6 Colorful Accent 6" w:uiPriority="51"/>
     <w:lsdException w:name="List Table 7 Colorful Accent 6" w:uiPriority="52"/>
+    <w:lsdException w:name="Mention" w:semiHidden="1" w:unhideWhenUsed="1"/>
+    <w:lsdException w:name="Smart Hyperlink" w:semiHidden="1" w:unhideWhenUsed="1"/>
+    <w:lsdException w:name="Hashtag" w:semiHidden="1" w:unhideWhenUsed="1"/>
+    <w:lsdException w:name="Unresolved Mention" w:semiHidden="1" w:unhideWhenUsed="1"/>
   </w:latentStyles>
   <w:style w:type="paragraph" w:default="1" w:styleId="Standard">
     <w:name w:val="Normal"/>
@@ -5253,7 +5375,7 @@
 </file>
 
 <file path=word/glossary/webSettings.xml><?xml version="1.0" encoding="utf-8"?>
-<w:webSettings xmlns:mc="http://schemas.openxmlformats.org/markup-compatibility/2006" xmlns:r="http://schemas.openxmlformats.org/officeDocument/2006/relationships" xmlns:w="http://schemas.openxmlformats.org/wordprocessingml/2006/main" xmlns:w14="http://schemas.microsoft.com/office/word/2010/wordml" xmlns:w15="http://schemas.microsoft.com/office/word/2012/wordml" mc:Ignorable="w14 w15">
+<w:webSettings xmlns:mc="http://schemas.openxmlformats.org/markup-compatibility/2006" xmlns:r="http://schemas.openxmlformats.org/officeDocument/2006/relationships" xmlns:w="http://schemas.openxmlformats.org/wordprocessingml/2006/main" xmlns:w14="http://schemas.microsoft.com/office/word/2010/wordml" xmlns:w15="http://schemas.microsoft.com/office/word/2012/wordml" xmlns:w16cid="http://schemas.microsoft.com/office/word/2016/wordml/cid" xmlns:w16se="http://schemas.microsoft.com/office/word/2015/wordml/symex" mc:Ignorable="w14 w15 w16se w16cid">
   <w:optimizeForBrowser/>
   <w:allowPNG/>
 </w:webSettings>
@@ -5470,7 +5592,7 @@
 </file>
 
 <file path=customXml/itemProps1.xml><?xml version="1.0" encoding="utf-8"?>
-<ds:datastoreItem xmlns:ds="http://schemas.openxmlformats.org/officeDocument/2006/customXml" ds:itemID="{01C3AFA0-F3F4-44B9-B874-DA90C48BDC98}">
+<ds:datastoreItem xmlns:ds="http://schemas.openxmlformats.org/officeDocument/2006/customXml" ds:itemID="{A067E544-22E7-406C-8AC3-EC28701F3B7F}">
   <ds:schemaRefs>
     <ds:schemaRef ds:uri="http://schemas.openxmlformats.org/officeDocument/2006/bibliography"/>
   </ds:schemaRefs>

</xml_diff>

<commit_message>
added Bsc + changed degree to dipl-ing
</commit_message>
<xml_diff>
--- a/structure/cover/Deckblatt_BA_EN.docx
+++ b/structure/cover/Deckblatt_BA_EN.docx
@@ -49,6 +49,13 @@
           <w:lang w:val="en-US"/>
         </w:rPr>
         <w:t>Markus Hiesmair</w:t>
+      </w:r>
+      <w:r>
+        <w:rPr>
+          <w:rStyle w:val="Fett"/>
+          <w:lang w:val="en-US"/>
+        </w:rPr>
+        <w:t>, BSc.</w:t>
       </w:r>
     </w:p>
     <w:p>
@@ -186,8 +193,6 @@
         </w:rPr>
         <w:t>July</w:t>
       </w:r>
-      <w:bookmarkStart w:id="0" w:name="_GoBack"/>
-      <w:bookmarkEnd w:id="0"/>
       <w:r>
         <w:rPr>
           <w:lang w:val="en-US"/>
@@ -288,32 +293,44 @@
                                 <w:sz w:val="28"/>
                                 <w:szCs w:val="28"/>
                               </w:rPr>
-                              <w:t>Master</w:t>
+                              <w:t>Diplom-Ingenieur</w:t>
                             </w:r>
-                            <w:r>
-                              <w:rPr>
-                                <w:sz w:val="28"/>
-                                <w:szCs w:val="28"/>
-                              </w:rPr>
-                              <w:t xml:space="preserve"> of Science</w:t>
-                            </w:r>
+                            <w:bookmarkStart w:id="0" w:name="_GoBack"/>
+                            <w:bookmarkEnd w:id="0"/>
                           </w:p>
                           <w:p>
                             <w:r>
-                              <w:t>in the Master’s Program</w:t>
+                              <w:t xml:space="preserve">in the </w:t>
+                            </w:r>
+                            <w:proofErr w:type="gramStart"/>
+                            <w:r>
+                              <w:t>Master’s</w:t>
+                            </w:r>
+                            <w:proofErr w:type="gramEnd"/>
+                            <w:r>
+                              <w:t xml:space="preserve"> Program</w:t>
                             </w:r>
                           </w:p>
                           <w:p>
                             <w:pPr>
                               <w:pStyle w:val="Untertitel"/>
+                              <w:rPr>
+                                <w:lang w:val="en-US"/>
+                              </w:rPr>
                             </w:pPr>
                             <w:r>
+                              <w:rPr>
+                                <w:lang w:val="en-US"/>
+                              </w:rPr>
                               <w:t>Computer Science</w:t>
                             </w:r>
                           </w:p>
                           <w:p>
                             <w:pPr>
                               <w:pStyle w:val="Untertitel"/>
+                              <w:rPr>
+                                <w:lang w:val="en-US"/>
+                              </w:rPr>
                             </w:pPr>
                           </w:p>
                         </w:txbxContent>
@@ -381,32 +398,44 @@
                           <w:sz w:val="28"/>
                           <w:szCs w:val="28"/>
                         </w:rPr>
-                        <w:t>Master</w:t>
+                        <w:t>Diplom-Ingenieur</w:t>
                       </w:r>
-                      <w:r>
-                        <w:rPr>
-                          <w:sz w:val="28"/>
-                          <w:szCs w:val="28"/>
-                        </w:rPr>
-                        <w:t xml:space="preserve"> of Science</w:t>
-                      </w:r>
+                      <w:bookmarkStart w:id="1" w:name="_GoBack"/>
+                      <w:bookmarkEnd w:id="1"/>
                     </w:p>
                     <w:p>
                       <w:r>
-                        <w:t>in the Master’s Program</w:t>
+                        <w:t xml:space="preserve">in the </w:t>
+                      </w:r>
+                      <w:proofErr w:type="gramStart"/>
+                      <w:r>
+                        <w:t>Master’s</w:t>
+                      </w:r>
+                      <w:proofErr w:type="gramEnd"/>
+                      <w:r>
+                        <w:t xml:space="preserve"> Program</w:t>
                       </w:r>
                     </w:p>
                     <w:p>
                       <w:pPr>
                         <w:pStyle w:val="Untertitel"/>
+                        <w:rPr>
+                          <w:lang w:val="en-US"/>
+                        </w:rPr>
                       </w:pPr>
                       <w:r>
+                        <w:rPr>
+                          <w:lang w:val="en-US"/>
+                        </w:rPr>
                         <w:t>Computer Science</w:t>
                       </w:r>
                     </w:p>
                     <w:p>
                       <w:pPr>
                         <w:pStyle w:val="Untertitel"/>
+                        <w:rPr>
+                          <w:lang w:val="en-US"/>
+                        </w:rPr>
                       </w:pPr>
                     </w:p>
                   </w:txbxContent>
@@ -1068,7 +1097,7 @@
       <w:rPr>
         <w:noProof/>
       </w:rPr>
-      <w:t>July 3, 2018</w:t>
+      <w:t>July 8, 2018</w:t>
     </w:r>
     <w:r>
       <w:fldChar w:fldCharType="end"/>
@@ -4902,6 +4931,7 @@
     <w:rsidRoot w:val="00BB7709"/>
     <w:rsid w:val="000807D7"/>
     <w:rsid w:val="002E2B30"/>
+    <w:rsid w:val="00404142"/>
     <w:rsid w:val="004E18A0"/>
     <w:rsid w:val="007A732F"/>
     <w:rsid w:val="00A9471E"/>
@@ -5590,7 +5620,7 @@
 </file>
 
 <file path=customXml/itemProps1.xml><?xml version="1.0" encoding="utf-8"?>
-<ds:datastoreItem xmlns:ds="http://schemas.openxmlformats.org/officeDocument/2006/customXml" ds:itemID="{A96B2E22-D393-4573-854B-931FD555C50A}">
+<ds:datastoreItem xmlns:ds="http://schemas.openxmlformats.org/officeDocument/2006/customXml" ds:itemID="{08647268-8C39-4771-A957-8EB0994ABC57}">
   <ds:schemaRefs>
     <ds:schemaRef ds:uri="http://schemas.openxmlformats.org/officeDocument/2006/bibliography"/>
   </ds:schemaRefs>

</xml_diff>

<commit_message>
changed month on title page
</commit_message>
<xml_diff>
--- a/structure/cover/Deckblatt_BA_EN.docx
+++ b/structure/cover/Deckblatt_BA_EN.docx
@@ -191,7 +191,7 @@
         <w:rPr>
           <w:lang w:val="en-US"/>
         </w:rPr>
-        <w:t>July</w:t>
+        <w:t>August</w:t>
       </w:r>
       <w:r>
         <w:rPr>
@@ -199,6 +199,8 @@
         </w:rPr>
         <w:t xml:space="preserve"> 2018</w:t>
       </w:r>
+      <w:bookmarkStart w:id="0" w:name="_GoBack"/>
+      <w:bookmarkEnd w:id="0"/>
     </w:p>
     <w:p>
       <w:pPr>
@@ -295,8 +297,6 @@
                               </w:rPr>
                               <w:t>Diplom-Ingenieur</w:t>
                             </w:r>
-                            <w:bookmarkStart w:id="0" w:name="_GoBack"/>
-                            <w:bookmarkEnd w:id="0"/>
                           </w:p>
                           <w:p>
                             <w:r>
@@ -400,8 +400,6 @@
                         </w:rPr>
                         <w:t>Diplom-Ingenieur</w:t>
                       </w:r>
-                      <w:bookmarkStart w:id="1" w:name="_GoBack"/>
-                      <w:bookmarkEnd w:id="1"/>
                     </w:p>
                     <w:p>
                       <w:r>
@@ -1097,7 +1095,7 @@
       <w:rPr>
         <w:noProof/>
       </w:rPr>
-      <w:t>July 8, 2018</w:t>
+      <w:t>August 6, 2018</w:t>
     </w:r>
     <w:r>
       <w:fldChar w:fldCharType="end"/>
@@ -4938,6 +4936,7 @@
     <w:rsid w:val="00BB7709"/>
     <w:rsid w:val="00CA5745"/>
     <w:rsid w:val="00DD2BD9"/>
+    <w:rsid w:val="00ED27E8"/>
   </w:rsids>
   <m:mathPr>
     <m:mathFont m:val="Cambria Math"/>
@@ -5620,7 +5619,7 @@
 </file>
 
 <file path=customXml/itemProps1.xml><?xml version="1.0" encoding="utf-8"?>
-<ds:datastoreItem xmlns:ds="http://schemas.openxmlformats.org/officeDocument/2006/customXml" ds:itemID="{08647268-8C39-4771-A957-8EB0994ABC57}">
+<ds:datastoreItem xmlns:ds="http://schemas.openxmlformats.org/officeDocument/2006/customXml" ds:itemID="{4CAFC378-28B8-460E-95DB-03D5CA7DA230}">
   <ds:schemaRefs>
     <ds:schemaRef ds:uri="http://schemas.openxmlformats.org/officeDocument/2006/bibliography"/>
   </ds:schemaRefs>

</xml_diff>